<commit_message>
Bugfix 2 Lab1 OPD
</commit_message>
<xml_diff>
--- a/1-2 OPD/Lab1/Лабораторная работа №1 ОПД.docx
+++ b/1-2 OPD/Lab1/Лабораторная работа №1 ОПД.docx
@@ -4170,7 +4170,70 @@
           <w:sz w:val="28"/>
           <w:szCs w:val="28"/>
         </w:rPr>
-        <w:t>Иерархии файлов, полученные после выполнения пунктов 1 и 3, представлены на рисунках 2 и 3 соответственно.</w:t>
+        <w:t xml:space="preserve">Иерархии файлов, полученные после выполнения пунктов </w:t>
+      </w:r>
+      <w:r>
+        <w:rPr>
+          <w:rFonts w:ascii="Times New Roman" w:hAnsi="Times New Roman" w:cs="Times New Roman"/>
+          <w:color w:val="000000" w:themeColor="text1"/>
+          <w:sz w:val="28"/>
+          <w:szCs w:val="28"/>
+        </w:rPr>
+        <w:t>1</w:t>
+      </w:r>
+      <w:r>
+        <w:rPr>
+          <w:rFonts w:ascii="Times New Roman" w:hAnsi="Times New Roman" w:cs="Times New Roman"/>
+          <w:color w:val="000000" w:themeColor="text1"/>
+          <w:sz w:val="28"/>
+          <w:szCs w:val="28"/>
+        </w:rPr>
+        <w:t xml:space="preserve"> </w:t>
+      </w:r>
+      <w:r>
+        <w:rPr>
+          <w:rFonts w:ascii="Times New Roman" w:hAnsi="Times New Roman" w:cs="Times New Roman"/>
+          <w:color w:val="000000" w:themeColor="text1"/>
+          <w:sz w:val="28"/>
+          <w:szCs w:val="28"/>
+        </w:rPr>
+        <w:t xml:space="preserve">и </w:t>
+      </w:r>
+      <w:r>
+        <w:rPr>
+          <w:rFonts w:ascii="Times New Roman" w:hAnsi="Times New Roman" w:cs="Times New Roman"/>
+          <w:color w:val="000000" w:themeColor="text1"/>
+          <w:sz w:val="28"/>
+          <w:szCs w:val="28"/>
+        </w:rPr>
+        <w:t>3</w:t>
+      </w:r>
+      <w:r>
+        <w:rPr>
+          <w:rFonts w:ascii="Times New Roman" w:hAnsi="Times New Roman" w:cs="Times New Roman"/>
+          <w:color w:val="000000" w:themeColor="text1"/>
+          <w:sz w:val="28"/>
+          <w:szCs w:val="28"/>
+        </w:rPr>
+        <w:t>, представлены на рисунках 2</w:t>
+      </w:r>
+      <w:r>
+        <w:rPr>
+          <w:rFonts w:ascii="Times New Roman" w:hAnsi="Times New Roman" w:cs="Times New Roman"/>
+          <w:color w:val="000000" w:themeColor="text1"/>
+          <w:sz w:val="28"/>
+          <w:szCs w:val="28"/>
+        </w:rPr>
+        <w:t xml:space="preserve"> и 3</w:t>
+      </w:r>
+      <w:r>
+        <w:rPr>
+          <w:rFonts w:ascii="Times New Roman" w:hAnsi="Times New Roman" w:cs="Times New Roman"/>
+          <w:color w:val="000000" w:themeColor="text1"/>
+          <w:sz w:val="28"/>
+          <w:szCs w:val="28"/>
+        </w:rPr>
+        <w:t xml:space="preserve"> соответственно.</w:t>
       </w:r>
     </w:p>
     <w:p>
@@ -4401,45 +4464,9 @@
           <w:color w:val="000000" w:themeColor="text1"/>
           <w:sz w:val="28"/>
           <w:szCs w:val="28"/>
-        </w:rPr>
-        <w:fldChar w:fldCharType="begin"/>
-      </w:r>
-      <w:r>
-        <w:rPr>
-          <w:rFonts w:ascii="Times New Roman" w:hAnsi="Times New Roman" w:cs="Times New Roman"/>
-          <w:color w:val="000000" w:themeColor="text1"/>
-          <w:sz w:val="28"/>
-          <w:szCs w:val="28"/>
-        </w:rPr>
-        <w:instrText xml:space="preserve"> SEQ Рисунок \* ARABIC </w:instrText>
-      </w:r>
-      <w:r>
-        <w:rPr>
-          <w:rFonts w:ascii="Times New Roman" w:hAnsi="Times New Roman" w:cs="Times New Roman"/>
-          <w:color w:val="000000" w:themeColor="text1"/>
-          <w:sz w:val="28"/>
-          <w:szCs w:val="28"/>
-        </w:rPr>
-        <w:fldChar w:fldCharType="separate"/>
-      </w:r>
-      <w:r>
-        <w:rPr>
-          <w:rFonts w:ascii="Times New Roman" w:hAnsi="Times New Roman" w:cs="Times New Roman"/>
-          <w:noProof/>
-          <w:color w:val="000000" w:themeColor="text1"/>
-          <w:sz w:val="28"/>
-          <w:szCs w:val="28"/>
+          <w:lang w:val="en-US"/>
         </w:rPr>
         <w:t>3</w:t>
-      </w:r>
-      <w:r>
-        <w:rPr>
-          <w:rFonts w:ascii="Times New Roman" w:hAnsi="Times New Roman" w:cs="Times New Roman"/>
-          <w:color w:val="000000" w:themeColor="text1"/>
-          <w:sz w:val="28"/>
-          <w:szCs w:val="28"/>
-        </w:rPr>
-        <w:fldChar w:fldCharType="end"/>
       </w:r>
       <w:r>
         <w:rPr>
@@ -4496,7 +4523,23 @@
           <w:sz w:val="28"/>
           <w:szCs w:val="28"/>
         </w:rPr>
-        <w:t>Вывод, полученный в консоли, после выполнения пункта 4 представлен на рисунке 4.</w:t>
+        <w:t xml:space="preserve">Вывод, полученный в консоли, после выполнения пункта 4 представлен на рисунке </w:t>
+      </w:r>
+      <w:r>
+        <w:rPr>
+          <w:rFonts w:ascii="Times New Roman" w:hAnsi="Times New Roman" w:cs="Times New Roman"/>
+          <w:sz w:val="28"/>
+          <w:szCs w:val="28"/>
+        </w:rPr>
+        <w:t>4</w:t>
+      </w:r>
+      <w:r>
+        <w:rPr>
+          <w:rFonts w:ascii="Times New Roman" w:hAnsi="Times New Roman" w:cs="Times New Roman"/>
+          <w:sz w:val="28"/>
+          <w:szCs w:val="28"/>
+        </w:rPr>
+        <w:t>.</w:t>
       </w:r>
     </w:p>
     <w:p>
@@ -4580,53 +4623,27 @@
           <w:sz w:val="28"/>
           <w:szCs w:val="28"/>
         </w:rPr>
-        <w:t xml:space="preserve">Рисунок </w:t>
-      </w:r>
-      <w:r>
-        <w:rPr>
-          <w:rFonts w:ascii="Times New Roman" w:hAnsi="Times New Roman" w:cs="Times New Roman"/>
-          <w:color w:val="000000" w:themeColor="text1"/>
-          <w:sz w:val="28"/>
-          <w:szCs w:val="28"/>
-        </w:rPr>
-        <w:fldChar w:fldCharType="begin"/>
-      </w:r>
-      <w:r>
-        <w:rPr>
-          <w:rFonts w:ascii="Times New Roman" w:hAnsi="Times New Roman" w:cs="Times New Roman"/>
-          <w:color w:val="000000" w:themeColor="text1"/>
-          <w:sz w:val="28"/>
-          <w:szCs w:val="28"/>
-        </w:rPr>
-        <w:instrText xml:space="preserve"> SEQ Рисунок \* ARABIC </w:instrText>
-      </w:r>
-      <w:r>
-        <w:rPr>
-          <w:rFonts w:ascii="Times New Roman" w:hAnsi="Times New Roman" w:cs="Times New Roman"/>
-          <w:color w:val="000000" w:themeColor="text1"/>
-          <w:sz w:val="28"/>
-          <w:szCs w:val="28"/>
-        </w:rPr>
-        <w:fldChar w:fldCharType="separate"/>
-      </w:r>
-      <w:r>
-        <w:rPr>
-          <w:rFonts w:ascii="Times New Roman" w:hAnsi="Times New Roman" w:cs="Times New Roman"/>
-          <w:noProof/>
-          <w:color w:val="000000" w:themeColor="text1"/>
-          <w:sz w:val="28"/>
-          <w:szCs w:val="28"/>
+        <w:t>Рисунок</w:t>
+      </w:r>
+      <w:r>
+        <w:rPr>
+          <w:rFonts w:ascii="Times New Roman" w:hAnsi="Times New Roman" w:cs="Times New Roman"/>
+          <w:color w:val="000000" w:themeColor="text1"/>
+          <w:sz w:val="28"/>
+          <w:szCs w:val="28"/>
+          <w:lang w:val="en-US"/>
+        </w:rPr>
+        <w:t xml:space="preserve"> </w:t>
+      </w:r>
+      <w:r>
+        <w:rPr>
+          <w:rFonts w:ascii="Times New Roman" w:hAnsi="Times New Roman" w:cs="Times New Roman"/>
+          <w:color w:val="000000" w:themeColor="text1"/>
+          <w:sz w:val="28"/>
+          <w:szCs w:val="28"/>
+          <w:lang w:val="en-US"/>
         </w:rPr>
         <w:t>4</w:t>
-      </w:r>
-      <w:r>
-        <w:rPr>
-          <w:rFonts w:ascii="Times New Roman" w:hAnsi="Times New Roman" w:cs="Times New Roman"/>
-          <w:color w:val="000000" w:themeColor="text1"/>
-          <w:sz w:val="28"/>
-          <w:szCs w:val="28"/>
-        </w:rPr>
-        <w:fldChar w:fldCharType="end"/>
       </w:r>
       <w:r>
         <w:rPr>
@@ -5779,7 +5796,27 @@
           <w:szCs w:val="28"/>
           <w:lang w:val="en-US"/>
         </w:rPr>
-        <w:t xml:space="preserve"> -R 777 riolu5</w:t>
+        <w:t xml:space="preserve"> -R 7</w:t>
+      </w:r>
+      <w:r>
+        <w:rPr>
+          <w:rFonts w:ascii="Times New Roman" w:hAnsi="Times New Roman" w:cs="Times New Roman"/>
+          <w:color w:val="000000" w:themeColor="text1"/>
+          <w:sz w:val="28"/>
+          <w:szCs w:val="28"/>
+          <w:lang w:val="en-US"/>
+        </w:rPr>
+        <w:t>00</w:t>
+      </w:r>
+      <w:r>
+        <w:rPr>
+          <w:rFonts w:ascii="Times New Roman" w:hAnsi="Times New Roman" w:cs="Times New Roman"/>
+          <w:color w:val="000000" w:themeColor="text1"/>
+          <w:sz w:val="28"/>
+          <w:szCs w:val="28"/>
+          <w:lang w:val="en-US"/>
+        </w:rPr>
+        <w:t xml:space="preserve"> riolu5</w:t>
       </w:r>
     </w:p>
     <w:p>
@@ -5863,7 +5900,27 @@
           <w:szCs w:val="28"/>
           <w:lang w:val="en-US"/>
         </w:rPr>
-        <w:t xml:space="preserve"> 777 venomoth2</w:t>
+        <w:t xml:space="preserve"> 7</w:t>
+      </w:r>
+      <w:r>
+        <w:rPr>
+          <w:rFonts w:ascii="Times New Roman" w:hAnsi="Times New Roman" w:cs="Times New Roman"/>
+          <w:color w:val="000000" w:themeColor="text1"/>
+          <w:sz w:val="28"/>
+          <w:szCs w:val="28"/>
+          <w:lang w:val="en-US"/>
+        </w:rPr>
+        <w:t>00</w:t>
+      </w:r>
+      <w:r>
+        <w:rPr>
+          <w:rFonts w:ascii="Times New Roman" w:hAnsi="Times New Roman" w:cs="Times New Roman"/>
+          <w:color w:val="000000" w:themeColor="text1"/>
+          <w:sz w:val="28"/>
+          <w:szCs w:val="28"/>
+          <w:lang w:val="en-US"/>
+        </w:rPr>
+        <w:t xml:space="preserve"> venomoth2</w:t>
       </w:r>
     </w:p>
     <w:p>
@@ -5899,7 +5956,27 @@
           <w:szCs w:val="28"/>
           <w:lang w:val="en-US"/>
         </w:rPr>
-        <w:t xml:space="preserve"> -R 777 venomoth2/</w:t>
+        <w:t xml:space="preserve"> -R 7</w:t>
+      </w:r>
+      <w:r>
+        <w:rPr>
+          <w:rFonts w:ascii="Times New Roman" w:hAnsi="Times New Roman" w:cs="Times New Roman"/>
+          <w:color w:val="000000" w:themeColor="text1"/>
+          <w:sz w:val="28"/>
+          <w:szCs w:val="28"/>
+          <w:lang w:val="en-US"/>
+        </w:rPr>
+        <w:t>00</w:t>
+      </w:r>
+      <w:r>
+        <w:rPr>
+          <w:rFonts w:ascii="Times New Roman" w:hAnsi="Times New Roman" w:cs="Times New Roman"/>
+          <w:color w:val="000000" w:themeColor="text1"/>
+          <w:sz w:val="28"/>
+          <w:szCs w:val="28"/>
+          <w:lang w:val="en-US"/>
+        </w:rPr>
+        <w:t xml:space="preserve"> venomoth2/</w:t>
       </w:r>
       <w:proofErr w:type="spellStart"/>
       <w:r>
@@ -5960,6 +6037,7 @@
           <w:color w:val="000000" w:themeColor="text1"/>
           <w:sz w:val="28"/>
           <w:szCs w:val="28"/>
+          <w:lang w:val="en-US"/>
         </w:rPr>
       </w:pPr>
       <w:proofErr w:type="spellStart"/>

</xml_diff>